<commit_message>
Added stuff on Methods
</commit_message>
<xml_diff>
--- a/Final Project/Group 13 Final Report.docx
+++ b/Final Project/Group 13 Final Report.docx
@@ -284,13 +284,7 @@
         <w:t xml:space="preserve">The methodology employed in this project can be divided into several parts: camera calibration, </w:t>
       </w:r>
       <w:r>
-        <w:t xml:space="preserve">image capture and contour detection, </w:t>
-      </w:r>
-      <w:r>
-        <w:t xml:space="preserve">color segmentation, </w:t>
-      </w:r>
-      <w:r>
-        <w:t xml:space="preserve">centroid and principal angle calculation, </w:t>
+        <w:t xml:space="preserve">image capture and contour detection, color segmentation, centroid and principal angle calculation, </w:t>
       </w:r>
       <w:r>
         <w:t>coordinate conversion, and robotic arm control.</w:t>
@@ -318,12 +312,7 @@
         <w:tab/>
       </w:r>
       <w:r>
-        <w:t>Camera Calib</w:t>
-      </w:r>
-      <w:bookmarkStart w:id="0" w:name="_GoBack"/>
-      <w:bookmarkEnd w:id="0"/>
-      <w:r>
-        <w:t>ration</w:t>
+        <w:t>Camera Calibration</w:t>
       </w:r>
     </w:p>
     <w:p>
@@ -377,84 +366,38 @@
     </w:p>
     <w:p>
       <w:pPr>
-        <w:pStyle w:val="bulletlist"/>
-      </w:pPr>
-      <w:r>
-        <w:t>Use either SI (MKS) or CGS as primary units. (SI units are encouraged.) English units may be used as secondary units (in parentheses). An exception would be the use of English units as identifiers in trade, such as “3.5-inch disk drive”.</w:t>
-      </w:r>
-    </w:p>
-    <w:p>
-      <w:pPr>
-        <w:pStyle w:val="bulletlist"/>
-      </w:pPr>
-      <w:r>
-        <w:t xml:space="preserve">Avoid combining SI and CGS units, such as current in amperes and magnetic field in </w:t>
-      </w:r>
-      <w:proofErr w:type="spellStart"/>
-      <w:r>
-        <w:t>oersteds</w:t>
-      </w:r>
-      <w:proofErr w:type="spellEnd"/>
-      <w:r>
-        <w:t>. This often leads to confusion because equations do not balance dimensionally. If you must use mixed units, clearly state the units for each quantity that you use in an equation.</w:t>
-      </w:r>
-    </w:p>
-    <w:p>
-      <w:pPr>
-        <w:pStyle w:val="bulletlist"/>
-      </w:pPr>
-      <w:r>
-        <w:t>Do not mix complete spellings and abbreviations of units: “</w:t>
-      </w:r>
-      <w:proofErr w:type="spellStart"/>
-      <w:r>
-        <w:t>Wb</w:t>
-      </w:r>
-      <w:proofErr w:type="spellEnd"/>
-      <w:r>
-        <w:t>/m2” or “</w:t>
-      </w:r>
-      <w:proofErr w:type="spellStart"/>
-      <w:r>
-        <w:t>webers</w:t>
-      </w:r>
-      <w:proofErr w:type="spellEnd"/>
-      <w:r>
-        <w:t xml:space="preserve"> per square meter”, not “</w:t>
-      </w:r>
-      <w:proofErr w:type="spellStart"/>
-      <w:r>
-        <w:t>webers</w:t>
-      </w:r>
-      <w:proofErr w:type="spellEnd"/>
-      <w:r>
-        <w:t xml:space="preserve">/m2”.  Spell out units when they appear in text: “. . . a few </w:t>
-      </w:r>
-      <w:proofErr w:type="spellStart"/>
-      <w:r>
-        <w:t>henries</w:t>
-      </w:r>
-      <w:proofErr w:type="spellEnd"/>
-      <w:r>
-        <w:t>”, not “. . . a few H”.</w:t>
-      </w:r>
-    </w:p>
-    <w:p>
-      <w:pPr>
-        <w:pStyle w:val="bulletlist"/>
-      </w:pPr>
-      <w:r>
-        <w:t>Use a zero before decimal points: “0.25”, not “.25”. Use “cm3”, not “cc”. (</w:t>
-      </w:r>
-      <w:r>
-        <w:rPr>
-          <w:i/>
-          <w:iCs/>
-        </w:rPr>
-        <w:t>bullet list</w:t>
-      </w:r>
-      <w:r>
-        <w:t>)</w:t>
+        <w:jc w:val="both"/>
+      </w:pPr>
+      <w:r>
+        <w:tab/>
+        <w:t>Color segmentation is done through the HSV</w:t>
+      </w:r>
+      <w:r>
+        <w:t xml:space="preserve"> color</w:t>
+      </w:r>
+      <w:r>
+        <w:t xml:space="preserve"> spectrum. Images captured by the camera are first converted from RGB format to HSV</w:t>
+      </w:r>
+      <w:r>
+        <w:t>. The images are then put through a threshold, where the saturation and value/lightness value ranges are adjusted to reduce noise and show the target objects</w:t>
+      </w:r>
+      <w:r>
+        <w:t xml:space="preserve"> in as clean a manner as possible</w:t>
+      </w:r>
+      <w:r>
+        <w:t xml:space="preserve">. </w:t>
+      </w:r>
+      <w:r>
+        <w:t>The color segmentation part comes in when setting the hue value range to single out the four sets of colored blocks that were being used: blue, red, yellow, green. A little research was done to find that the hue values of the four basic colors were 75-130 for blue, 160-179 for red, 22-38 for yellow, and 38-75 for green. While similar, due to the given experimental setting, there’s a slight difference in the actual value ranges used.</w:t>
+      </w:r>
+    </w:p>
+    <w:p>
+      <w:pPr>
+        <w:jc w:val="both"/>
+      </w:pPr>
+      <w:r>
+        <w:tab/>
+        <w:t>After color segmentation, the resulting image would show white on areas of the segmented color and black everywhere else, making contour detection easier to do.</w:t>
       </w:r>
     </w:p>
     <w:p>
@@ -483,102 +426,75 @@
       </w:r>
     </w:p>
     <w:p>
-      <w:pPr>
-        <w:pStyle w:val="BodyText"/>
-      </w:pPr>
-      <w:r>
-        <w:t xml:space="preserve">The equations are an exception to the prescribed specifications of this template. You will need to determine whether or not your equation should be typed using either the Times New Roman or the Symbol font (please no other font). To create multileveled equations, it may be necessary to treat the equation as a graphic and insert it into the </w:t>
-      </w:r>
-      <w:r>
-        <w:t xml:space="preserve">text after your paper is styled. </w:t>
-      </w:r>
-      <w:r>
-        <w:t xml:space="preserve">Number equations consecutively. Equation numbers, within parentheses, are to position flush right, as in (1), using a right tab stop. To make your equations more compact, you may use the solidus </w:t>
-      </w:r>
+      <w:r>
+        <w:tab/>
+        <w:t xml:space="preserve">Contour detection is largely done through existing </w:t>
+      </w:r>
+      <w:proofErr w:type="spellStart"/>
+      <w:r>
+        <w:t>OpenCV’s</w:t>
+      </w:r>
+      <w:proofErr w:type="spellEnd"/>
+      <w:r>
+        <w:t xml:space="preserve"> library of functions. In particular, Canny is used to detect edges within the image, which is then processed through </w:t>
+      </w:r>
+      <w:proofErr w:type="spellStart"/>
       <w:proofErr w:type="gramStart"/>
       <w:r>
-        <w:t>( /</w:t>
+        <w:t>findContours</w:t>
+      </w:r>
+      <w:proofErr w:type="spellEnd"/>
+      <w:r>
+        <w:t>(</w:t>
       </w:r>
       <w:proofErr w:type="gramEnd"/>
       <w:r>
-        <w:t xml:space="preserve"> ), the </w:t>
+        <w:t>) to get the actual contours.</w:t>
+      </w:r>
+    </w:p>
+    <w:p>
+      <w:pPr>
+        <w:ind w:firstLine="202"/>
+      </w:pPr>
+      <w:r>
+        <w:t xml:space="preserve">To explain Canny without going into too much detail, according to </w:t>
       </w:r>
       <w:proofErr w:type="spellStart"/>
       <w:r>
-        <w:t>exp</w:t>
+        <w:t>OpenCV’s</w:t>
       </w:r>
       <w:proofErr w:type="spellEnd"/>
       <w:r>
-        <w:t xml:space="preserve"> function, or appropriate exponents. Italicize Roman symbols for quantities and variables, but not Greek symbols. Use a long dash rather than a hyphen for a minus sign. Punctuate equations with commas or periods when they are part of a sentence, as in</w:t>
-      </w:r>
-    </w:p>
-    <w:p>
-      <w:pPr>
-        <w:pStyle w:val="equation0"/>
-        <w:spacing w:before="120" w:after="120"/>
-      </w:pPr>
-      <w:r>
-        <w:tab/>
-      </w:r>
-      <w:r>
-        <w:t></w:t>
-      </w:r>
-      <w:r>
-        <w:t></w:t>
-      </w:r>
-      <w:r>
-        <w:t></w:t>
-      </w:r>
-      <w:r>
-        <w:t></w:t>
-      </w:r>
-      <w:r>
-        <w:t></w:t>
-      </w:r>
-      <w:r>
-        <w:t></w:t>
-      </w:r>
-      <w:r>
-        <w:t></w:t>
-      </w:r>
-      <w:r>
-        <w:t></w:t>
-      </w:r>
-      <w:r>
-        <w:t></w:t>
-      </w:r>
-      <w:r>
-        <w:t></w:t>
-      </w:r>
-      <w:r>
-        <w:t></w:t>
-      </w:r>
-      <w:r>
-        <w:t></w:t>
-      </w:r>
-      <w:r>
-        <w:tab/>
-      </w:r>
-      <w:r>
-        <w:t></w:t>
-      </w:r>
-      <w:r>
-        <w:t></w:t>
-      </w:r>
-      <w:r>
-        <w:t></w:t>
-      </w:r>
-    </w:p>
-    <w:p>
-      <w:pPr>
-        <w:pStyle w:val="BodyText"/>
-      </w:pPr>
-      <w:r>
-        <w:t xml:space="preserve">Note that the equation is centered using a center tab stop. Be sure that the symbols in your equation have been defined before or immediately following the equation. Use “(1)”, not </w:t>
-      </w:r>
-      <w:r>
-        <w:lastRenderedPageBreak/>
-        <w:t>“Eq. (1)” or “equation (1)”, except at the beginning of a sentence: “Equation (1) is . . .”</w:t>
+        <w:t xml:space="preserve"> documentation, noise is first filtered from the image using a Gaussian filter. An intensity gradient is then made from the image, where non-maximum suppression is applied to remove pixels that are not considered to be part of an edge. Finally, an upper and lower threshold is applied on the resulting pixels, where if the pixel is below the lower threshold or not connected to a pixel above the upper threshold, it gets rejected.</w:t>
+      </w:r>
+    </w:p>
+    <w:p>
+      <w:pPr>
+        <w:ind w:firstLine="202"/>
+      </w:pPr>
+      <w:proofErr w:type="spellStart"/>
+      <w:proofErr w:type="gramStart"/>
+      <w:r>
+        <w:t>findContours</w:t>
+      </w:r>
+      <w:proofErr w:type="spellEnd"/>
+      <w:r>
+        <w:t>(</w:t>
+      </w:r>
+      <w:proofErr w:type="gramEnd"/>
+      <w:r>
+        <w:t xml:space="preserve">) takes the results and finds any contours that can be drawn among the remaining pixels. </w:t>
+      </w:r>
+      <w:r>
+        <w:t xml:space="preserve">This is done, according to </w:t>
+      </w:r>
+      <w:proofErr w:type="spellStart"/>
+      <w:r>
+        <w:t>OpenCV’s</w:t>
+      </w:r>
+      <w:proofErr w:type="spellEnd"/>
+      <w:r>
+        <w:t xml:space="preserve"> documentation, through a border following process written by Suzuki, S. and Abe, K.</w:t>
       </w:r>
     </w:p>
     <w:p>
@@ -608,120 +524,68 @@
     </w:p>
     <w:p>
       <w:pPr>
-        <w:pStyle w:val="bulletlist"/>
-      </w:pPr>
-      <w:r>
-        <w:t>The word “data” is plural, not singular.</w:t>
-      </w:r>
-    </w:p>
-    <w:p>
-      <w:pPr>
-        <w:pStyle w:val="bulletlist"/>
-      </w:pPr>
-      <w:r>
-        <w:t xml:space="preserve">The subscript for the permeability of vacuum </w:t>
-      </w:r>
-      <w:r>
-        <w:rPr>
-          <w:rFonts w:ascii="Symbol" w:hAnsi="Symbol" w:cs="Symbol"/>
-          <w:i/>
-          <w:iCs/>
-          <w:snapToGrid w:val="0"/>
-        </w:rPr>
-        <w:t></w:t>
-      </w:r>
-      <w:r>
-        <w:rPr>
-          <w:vertAlign w:val="subscript"/>
-        </w:rPr>
-        <w:t>0</w:t>
-      </w:r>
-      <w:r>
-        <w:t>, and other common scientific constants, is zero with subscript formatting, not a lowercase letter “o”.</w:t>
-      </w:r>
-    </w:p>
-    <w:p>
-      <w:pPr>
-        <w:pStyle w:val="bulletlist"/>
-      </w:pPr>
-      <w:r>
-        <w:t>In American English, commas, semi-/colons, periods, question and exclamation marks are located within quotation marks only when a complete thought or name is cited, such as a title or full quotation. When quotation marks are used, instead of a bold or italic typeface, to highlight a word or phrase, punctuation should appear outside of the quotation marks. A parenthetical phrase or statement at the end of a sentence is punctuated outside of the closing parenthesis (like this). (A parenthetical sentence is punctuated within the parentheses.)</w:t>
-      </w:r>
-    </w:p>
-    <w:p>
-      <w:pPr>
-        <w:pStyle w:val="bulletlist"/>
-      </w:pPr>
-      <w:r>
-        <w:t>A graph within a graph is an “inset”, not an “insert”. The word alternatively is preferred to the word “alternately” (unless you really mean something that alternates).</w:t>
-      </w:r>
-    </w:p>
-    <w:p>
-      <w:pPr>
-        <w:pStyle w:val="bulletlist"/>
-      </w:pPr>
-      <w:r>
-        <w:t>Do not use the word “essentially” to mean “approximately” or “effectively”.</w:t>
-      </w:r>
-    </w:p>
-    <w:p>
-      <w:pPr>
-        <w:pStyle w:val="bulletlist"/>
-      </w:pPr>
-      <w:r>
-        <w:t>In your paper title, if the words “that uses” can accurately replace the word “using”, capitalize the “u”; if not, keep using lower-cased.</w:t>
-      </w:r>
-    </w:p>
-    <w:p>
-      <w:pPr>
-        <w:pStyle w:val="bulletlist"/>
-      </w:pPr>
-      <w:r>
-        <w:t>Be aware of the different meanings of the homophones “affect” and “effect”, “complement” and “compliment”, “discreet” and “discrete”, “principal” and “principle”.</w:t>
-      </w:r>
-    </w:p>
-    <w:p>
-      <w:pPr>
-        <w:pStyle w:val="bulletlist"/>
-      </w:pPr>
-      <w:r>
-        <w:t>Do not confuse “imply” and “infer”.</w:t>
-      </w:r>
-    </w:p>
-    <w:p>
-      <w:pPr>
-        <w:pStyle w:val="bulletlist"/>
-      </w:pPr>
-      <w:r>
-        <w:t>The prefix “non” is not a word; it should be joined to the word it modifies, usually without a hyphen.</w:t>
-      </w:r>
-    </w:p>
-    <w:p>
-      <w:pPr>
-        <w:pStyle w:val="bulletlist"/>
-      </w:pPr>
-      <w:r>
-        <w:t>There is no period after the “et” in the Latin abbreviation “et al.”.</w:t>
-      </w:r>
-    </w:p>
-    <w:p>
-      <w:pPr>
-        <w:pStyle w:val="bulletlist"/>
-      </w:pPr>
-      <w:r>
-        <w:t>The abbreviation “i.e.” means “that is”, and the abbreviation “e.g.” means “for example”.</w:t>
-      </w:r>
-    </w:p>
-    <w:p>
-      <w:pPr>
         <w:pStyle w:val="Text"/>
       </w:pPr>
       <w:r>
-        <w:t>An excellent style manual for science writers is [7</w:t>
-      </w:r>
-      <w:r>
-        <w:t>].</w:t>
-      </w:r>
+        <w:t xml:space="preserve">For each contour, its moment is calculated through </w:t>
+      </w:r>
+      <w:proofErr w:type="spellStart"/>
+      <w:r>
+        <w:t>OpenCV’s</w:t>
+      </w:r>
+      <w:proofErr w:type="spellEnd"/>
+      <w:r>
+        <w:t xml:space="preserve"> built-in function</w:t>
+      </w:r>
+      <w:r>
+        <w:t xml:space="preserve"> </w:t>
+      </w:r>
+      <w:proofErr w:type="gramStart"/>
+      <w:r>
+        <w:t>moments(</w:t>
+      </w:r>
+      <w:proofErr w:type="gramEnd"/>
+      <w:r>
+        <w:t>), which uses Green’s theorem’s formula for doing so. By finding the moments of each contour, the centroid can also be calculated by finding the x-coordinate by dividing the contour’s moment at the coordinates (1, 0) with the moment at (0, 0), and the y-coordinate by dividing the moment at (0, 1) with (0, 0).</w:t>
+      </w:r>
+    </w:p>
+    <w:p>
+      <w:pPr>
+        <w:pStyle w:val="Text"/>
+      </w:pPr>
+      <w:r>
+        <w:t>(Stuff about conversion to robotic coordinates)</w:t>
+      </w:r>
+    </w:p>
+    <w:p>
+      <w:pPr>
+        <w:pStyle w:val="Text"/>
+      </w:pPr>
+      <w:r>
+        <w:lastRenderedPageBreak/>
+        <w:t xml:space="preserve">The principal angle is found by </w:t>
+      </w:r>
+      <w:r>
+        <w:t>performing PCA analysis on the original image and the set of contour points</w:t>
+      </w:r>
+      <w:bookmarkStart w:id="0" w:name="_GoBack"/>
+      <w:bookmarkEnd w:id="0"/>
+      <w:r>
+        <w:t xml:space="preserve"> to find the eigenvectors of each contours, which is then plugged into </w:t>
+      </w:r>
+      <w:proofErr w:type="gramStart"/>
+      <w:r>
+        <w:t>atan2(</w:t>
+      </w:r>
+      <w:proofErr w:type="gramEnd"/>
+      <w:r>
+        <w:t>) to find the resulting angle.</w:t>
+      </w:r>
+    </w:p>
+    <w:p>
+      <w:pPr>
+        <w:pStyle w:val="Text"/>
+      </w:pPr>
     </w:p>
     <w:p>
       <w:pPr>
@@ -739,14 +603,13 @@
         <w:ind w:left="288" w:hanging="288"/>
       </w:pPr>
       <w:r>
-        <w:t>E</w:t>
-      </w:r>
-      <w:r>
-        <w:t>.</w:t>
+        <w:t>E.</w:t>
       </w:r>
       <w:r>
         <w:tab/>
-        <w:t>Calculations</w:t>
+      </w:r>
+      <w:r>
+        <w:t>Robotic Arm Control</w:t>
       </w:r>
     </w:p>
     <w:p>
@@ -787,7 +650,6 @@
         <w:ind w:left="288" w:hanging="288"/>
       </w:pPr>
       <w:r>
-        <w:lastRenderedPageBreak/>
         <w:t>A.</w:t>
       </w:r>
       <w:r>
@@ -1138,7 +1000,11 @@
         <w:pStyle w:val="BodyText"/>
       </w:pPr>
       <w:r>
-        <w:t>Component heads identify the different components of your paper and are not topically subordinate to each other. Examples include Acknowledgments and References and, for these, the correct style to use is “Heading 5”. Use “figure caption” for your Figure captions, and “table head” for your table title. Run-in heads, such as “Abstract”, will require you to apply a style (in this case, italic) in addition to the style provided by the drop down menu to differentiate the head from the text.</w:t>
+        <w:t xml:space="preserve">Component heads identify the different components of your paper and are not topically subordinate to each other. Examples include Acknowledgments and References and, for </w:t>
+      </w:r>
+      <w:r>
+        <w:lastRenderedPageBreak/>
+        <w:t>these, the correct style to use is “Heading 5”. Use “figure caption” for your Figure captions, and “table head” for your table title. Run-in heads, such as “Abstract”, will require you to apply a style (in this case, italic) in addition to the style provided by the drop down menu to differentiate the head from the text.</w:t>
       </w:r>
     </w:p>
     <w:p>
@@ -1197,15 +1063,7 @@
           <w:i w:val="0"/>
           <w:iCs w:val="0"/>
         </w:rPr>
-        <w:t xml:space="preserve">Place figures and tables at the top and bottom of columns. Avoid placing them in the middle of columns. Large figures and tables may span across </w:t>
-      </w:r>
-      <w:r>
-        <w:rPr>
-          <w:i w:val="0"/>
-          <w:iCs w:val="0"/>
-        </w:rPr>
-        <w:lastRenderedPageBreak/>
-        <w:t>both columns. Figure captions should be below the figures; table heads should appear above the tables. Insert figures and tables after they are cited in the text. Use the abbreviation “Fig. 1”, even at the beginning of a sentence.</w:t>
+        <w:t>Place figures and tables at the top and bottom of columns. Avoid placing them in the middle of columns. Large figures and tables may span across both columns. Figure captions should be below the figures; table heads should appear above the tables. Insert figures and tables after they are cited in the text. Use the abbreviation “Fig. 1”, even at the beginning of a sentence.</w:t>
       </w:r>
     </w:p>
     <w:p>
@@ -1518,7 +1376,11 @@
         <w:pStyle w:val="Text"/>
       </w:pPr>
       <w:r>
-        <w:t>The preferred spelling of the word “acknowledgment” in America is without an “e” after the “g”. Avoid the stilted expression, “One of us (R. B. G.) thanks . . .”  Instead, try “R. B. G. thanks”. Put spons</w:t>
+        <w:t xml:space="preserve">The preferred spelling of the word “acknowledgment” in America is without an “e” after the “g”. Avoid the stilted </w:t>
+      </w:r>
+      <w:r>
+        <w:lastRenderedPageBreak/>
+        <w:t>expression, “One of us (R. B. G.) thanks . . .”  Instead, try “R. B. G. thanks”. Put spons</w:t>
       </w:r>
       <w:r>
         <w:t>or acknowledgments in the unnum</w:t>
@@ -1812,7 +1674,6 @@
         </w:numPr>
       </w:pPr>
       <w:r>
-        <w:lastRenderedPageBreak/>
         <w:t>C. J. Kaufman, Rocky Mountain Research Lab., Boulder, CO, private communication, May 1995.</w:t>
       </w:r>
     </w:p>
@@ -1916,7 +1777,7 @@
               </wp:anchor>
             </w:drawing>
           </mc:Choice>
-          <mc:Fallback xmlns:w16se="http://schemas.microsoft.com/office/word/2015/wordml/symex" xmlns:w15="http://schemas.microsoft.com/office/word/2012/wordml" xmlns:cx="http://schemas.microsoft.com/office/drawing/2014/chartex">
+          <mc:Fallback xmlns:cx="http://schemas.microsoft.com/office/drawing/2014/chartex" xmlns:w15="http://schemas.microsoft.com/office/word/2012/wordml" xmlns:w16se="http://schemas.microsoft.com/office/word/2015/wordml/symex">
             <w:pict>
               <v:shapetype id="_x0000_t202" coordsize="21600,21600" o:spt="202" path="m,l,21600r21600,l21600,xe">
                 <v:stroke joinstyle="miter"/>
@@ -2490,7 +2351,7 @@
       </w:pPr>
     </w:p>
     <w:sectPr>
-      <w:headerReference w:type="default" r:id="rId8"/>
+      <w:headerReference w:type="default" r:id="rId9"/>
       <w:pgSz w:w="11894" w:h="16834" w:code="1"/>
       <w:pgMar w:top="2074" w:right="662" w:bottom="1080" w:left="1080" w:header="432" w:footer="432" w:gutter="0"/>
       <w:cols w:num="2" w:space="288"/>
@@ -2534,42 +2395,8 @@
     <w:p>
       <w:pPr>
         <w:pStyle w:val="FootnoteText"/>
-      </w:pPr>
-      <w:r>
-        <w:t>*Resrach supported by ABC Foundation.</w:t>
-      </w:r>
-    </w:p>
-    <w:p>
-      <w:pPr>
-        <w:pStyle w:val="FootnoteText"/>
-      </w:pPr>
-      <w:r>
-        <w:t xml:space="preserve">F. A. Author is with the National Institute of Standards and Technology, Boulder, CO 80305 USA (corresponding author to provide phone: 303-555-5555; fax: 303-555-5555; e-mail: author@ boulder.nist.gov). </w:t>
-      </w:r>
-    </w:p>
-    <w:p>
-      <w:pPr>
-        <w:pStyle w:val="FootnoteText"/>
-      </w:pPr>
-      <w:r>
-        <w:t xml:space="preserve">S. B. Author, Jr., was with Rice University, Houston, TX 77005 USA. He is now with the Department of Physics, Colorado State University, Fort Collins, CO 80523 USA (e-mail: </w:t>
-      </w:r>
-      <w:proofErr w:type="spellStart"/>
-      <w:r>
-        <w:t>author@lamar</w:t>
-      </w:r>
-      <w:proofErr w:type="spellEnd"/>
-      <w:r>
-        <w:t>. colostate.edu).</w:t>
-      </w:r>
-    </w:p>
-    <w:p>
-      <w:pPr>
-        <w:pStyle w:val="FootnoteText"/>
-      </w:pPr>
-      <w:r>
-        <w:t>T. C. Author is with the Electrical Engineering Department, University of Colorado, Boulder, CO 80309 USA, on leave from the National Research Institute for Metals, Tsukuba, Japan (e-mail: author@nrim.go.jp).</w:t>
-      </w:r>
+        <w:ind w:firstLine="0"/>
+      </w:pPr>
     </w:p>
   </w:footnote>
 </w:footnotes>
@@ -5154,8 +4981,20 @@
   <a:extraClrSchemeLst/>
   <a:extLst>
     <a:ext uri="{05A4C25C-085E-4340-85A3-A5531E510DB2}">
-      <thm15:themeFamily xmlns:thm15="http://schemas.microsoft.com/office/thememl/2012/main" xmlns="" name="Office Theme" id="{62F939B6-93AF-4DB8-9C6B-D6C7DFDC589F}" vid="{4A3C46E8-61CC-4603-A589-7422A47A8E4A}"/>
+      <thm15:themeFamily xmlns="" xmlns:thm15="http://schemas.microsoft.com/office/thememl/2012/main" name="Office Theme" id="{62F939B6-93AF-4DB8-9C6B-D6C7DFDC589F}" vid="{4A3C46E8-61CC-4603-A589-7422A47A8E4A}"/>
     </a:ext>
   </a:extLst>
 </a:theme>
+</file>
+
+<file path=customXml/item1.xml><?xml version="1.0" encoding="utf-8"?>
+<b:Sources xmlns:b="http://schemas.openxmlformats.org/officeDocument/2006/bibliography" xmlns="http://schemas.openxmlformats.org/officeDocument/2006/bibliography" SelectedStyle="\APA.XSL" StyleName="APA"/>
+</file>
+
+<file path=customXml/itemProps1.xml><?xml version="1.0" encoding="utf-8"?>
+<ds:datastoreItem xmlns:ds="http://schemas.openxmlformats.org/officeDocument/2006/customXml" ds:itemID="{215D8B78-D1FC-4247-B969-93B1CE9F01D0}">
+  <ds:schemaRefs>
+    <ds:schemaRef ds:uri="http://schemas.openxmlformats.org/officeDocument/2006/bibliography"/>
+  </ds:schemaRefs>
+</ds:datastoreItem>
 </file>
</xml_diff>